<commit_message>
Update LAPORAN PROJECT AKHIR - KEL 3.docx
</commit_message>
<xml_diff>
--- a/LAPORAN PROJECT AKHIR - KEL 3.docx
+++ b/LAPORAN PROJECT AKHIR - KEL 3.docx
@@ -5631,7 +5631,7 @@
         <w:pStyle w:val="ListParagraph"/>
         <w:spacing w:line="360" w:lineRule="auto"/>
         <w:ind w:left="732"/>
-        <w:jc w:val="both"/>
+        <w:jc w:val="center"/>
         <w:rPr>
           <w:rFonts w:ascii="Arial" w:hAnsi="Arial" w:cs="Arial"/>
           <w:lang w:val="en-US"/>
@@ -5642,10 +5642,10 @@
           <w:noProof/>
         </w:rPr>
         <w:drawing>
-          <wp:inline distT="0" distB="0" distL="0" distR="0" wp14:anchorId="6809C2F5" wp14:editId="3067CB2E">
-            <wp:extent cx="2705100" cy="4976597"/>
-            <wp:effectExtent l="0" t="0" r="0" b="0"/>
-            <wp:docPr id="4" name="Picture 4" descr="C:\Users\MSI\Downloads\Untitled Diagram.drawio (9).png"/>
+          <wp:inline distT="0" distB="0" distL="0" distR="0" wp14:anchorId="3CB02119" wp14:editId="3B920BE5">
+            <wp:extent cx="2186940" cy="3848102"/>
+            <wp:effectExtent l="0" t="0" r="3810" b="0"/>
+            <wp:docPr id="9" name="Picture 9"/>
             <wp:cNvGraphicFramePr>
               <a:graphicFrameLocks xmlns:a="http://schemas.openxmlformats.org/drawingml/2006/main" noChangeAspect="1"/>
             </wp:cNvGraphicFramePr>
@@ -5653,7 +5653,7 @@
               <a:graphicData uri="http://schemas.openxmlformats.org/drawingml/2006/picture">
                 <pic:pic xmlns:pic="http://schemas.openxmlformats.org/drawingml/2006/picture">
                   <pic:nvPicPr>
-                    <pic:cNvPr id="0" name="Picture 1" descr="C:\Users\MSI\Downloads\Untitled Diagram.drawio (9).png"/>
+                    <pic:cNvPr id="0" name="Picture 2"/>
                     <pic:cNvPicPr>
                       <a:picLocks noChangeAspect="1" noChangeArrowheads="1"/>
                     </pic:cNvPicPr>
@@ -5674,7 +5674,7 @@
                   <pic:spPr bwMode="auto">
                     <a:xfrm>
                       <a:off x="0" y="0"/>
-                      <a:ext cx="2710884" cy="4987238"/>
+                      <a:ext cx="2198583" cy="3868588"/>
                     </a:xfrm>
                     <a:prstGeom prst="rect">
                       <a:avLst/>
@@ -5701,6 +5701,8 @@
           <w:lang w:val="en-US"/>
         </w:rPr>
       </w:pPr>
+      <w:bookmarkStart w:id="11" w:name="_GoBack"/>
+      <w:bookmarkEnd w:id="11"/>
     </w:p>
     <w:p>
       <w:pPr>
@@ -5733,14 +5735,7 @@
         <w:rPr>
           <w:rFonts w:ascii="Arial" w:hAnsi="Arial" w:cs="Arial"/>
         </w:rPr>
-        <w:t xml:space="preserve"> 2) Konversi Citra BGR ke Grey Citra Greyscale atau yang biasa disebut citra keabuan dari kumpulan piksel yang terdiri dari 2 warna yaitu hitam </w:t>
-      </w:r>
-      <w:r>
-        <w:rPr>
-          <w:rFonts w:ascii="Arial" w:hAnsi="Arial" w:cs="Arial"/>
-        </w:rPr>
-        <w:lastRenderedPageBreak/>
-        <w:t xml:space="preserve">dan putih. Citra Greyscale mempunyai nilai dari 0 (hitam) sampai 255 (putih). </w:t>
+        <w:t xml:space="preserve"> 2) Konversi Citra BGR ke Grey Citra Greyscale atau yang biasa disebut citra keabuan dari kumpulan piksel yang terdiri dari 2 warna yaitu hitam dan putih. Citra Greyscale mempunyai nilai dari 0 (hitam) sampai 255 (putih). </w:t>
       </w:r>
     </w:p>
     <w:p>
@@ -5757,7 +5752,14 @@
         <w:rPr>
           <w:rFonts w:ascii="Arial" w:hAnsi="Arial" w:cs="Arial"/>
         </w:rPr>
-        <w:t xml:space="preserve">3) Deteksi Pemakaian masker Pada proses ini dilakukan proses perulangan untuk mengetahui pemakaian masker dengan data dari Haar Cascade dari wajah dan mulut. </w:t>
+        <w:t xml:space="preserve">3) Deteksi Pemakaian masker Pada proses ini dilakukan proses perulangan untuk mengetahui pemakaian masker dengan data dari Haar </w:t>
+      </w:r>
+      <w:r>
+        <w:rPr>
+          <w:rFonts w:ascii="Arial" w:hAnsi="Arial" w:cs="Arial"/>
+        </w:rPr>
+        <w:lastRenderedPageBreak/>
+        <w:t xml:space="preserve">Cascade dari wajah dan mulut. </w:t>
       </w:r>
     </w:p>
     <w:p>
@@ -5850,7 +5852,7 @@
           <w:lang w:val="en-US"/>
         </w:rPr>
       </w:pPr>
-      <w:bookmarkStart w:id="11" w:name="_Toc90587071"/>
+      <w:bookmarkStart w:id="12" w:name="_Toc90587071"/>
       <w:r>
         <w:rPr>
           <w:rFonts w:ascii="Arial" w:hAnsi="Arial" w:cs="Arial"/>
@@ -5862,7 +5864,7 @@
         <w:lastRenderedPageBreak/>
         <w:t>BAB III</w:t>
       </w:r>
-      <w:bookmarkEnd w:id="11"/>
+      <w:bookmarkEnd w:id="12"/>
     </w:p>
     <w:p>
       <w:pPr>
@@ -5875,7 +5877,7 @@
           <w:lang w:val="en-US"/>
         </w:rPr>
       </w:pPr>
-      <w:bookmarkStart w:id="12" w:name="_Toc90587072"/>
+      <w:bookmarkStart w:id="13" w:name="_Toc90587072"/>
       <w:r>
         <w:rPr>
           <w:rFonts w:ascii="Arial" w:hAnsi="Arial" w:cs="Arial"/>
@@ -5886,7 +5888,7 @@
         </w:rPr>
         <w:t>HASIL</w:t>
       </w:r>
-      <w:bookmarkEnd w:id="12"/>
+      <w:bookmarkEnd w:id="13"/>
     </w:p>
     <w:p>
       <w:pPr>
@@ -6355,6 +6357,7 @@
           <w:rFonts w:ascii="Arial" w:hAnsi="Arial" w:cs="Arial"/>
           <w:b/>
           <w:bCs/>
+          <w:noProof/>
           <w:color w:val="000000"/>
           <w:shd w:val="clear" w:color="auto" w:fill="FFFFFF"/>
           <w:lang w:val="en-US"/>
@@ -6414,6 +6417,7 @@
           <w:rFonts w:ascii="Arial" w:hAnsi="Arial" w:cs="Arial"/>
           <w:b/>
           <w:bCs/>
+          <w:noProof/>
           <w:color w:val="000000"/>
           <w:shd w:val="clear" w:color="auto" w:fill="FFFFFF"/>
           <w:lang w:val="en-US"/>
@@ -6469,12 +6473,12 @@
           <w:lang w:val="en-US"/>
         </w:rPr>
       </w:pPr>
-      <w:bookmarkStart w:id="13" w:name="_GoBack"/>
-      <w:r>
-        <w:rPr>
-          <w:rFonts w:ascii="Arial" w:hAnsi="Arial" w:cs="Arial"/>
-          <w:b/>
-          <w:bCs/>
+      <w:r>
+        <w:rPr>
+          <w:rFonts w:ascii="Arial" w:hAnsi="Arial" w:cs="Arial"/>
+          <w:b/>
+          <w:bCs/>
+          <w:noProof/>
           <w:color w:val="000000"/>
           <w:shd w:val="clear" w:color="auto" w:fill="FFFFFF"/>
           <w:lang w:val="en-US"/>
@@ -6515,7 +6519,6 @@
           </wp:inline>
         </w:drawing>
       </w:r>
-      <w:bookmarkEnd w:id="13"/>
     </w:p>
     <w:p>
       <w:pPr>
@@ -9153,7 +9156,7 @@
 </file>
 
 <file path=customXml/itemProps1.xml><?xml version="1.0" encoding="utf-8"?>
-<ds:datastoreItem xmlns:ds="http://schemas.openxmlformats.org/officeDocument/2006/customXml" ds:itemID="{F7700C12-6852-4C64-BA5C-9474591B6A90}">
+<ds:datastoreItem xmlns:ds="http://schemas.openxmlformats.org/officeDocument/2006/customXml" ds:itemID="{8FC791BB-3303-4289-9051-B5890C6FB3AC}">
   <ds:schemaRefs>
     <ds:schemaRef ds:uri="http://schemas.openxmlformats.org/officeDocument/2006/bibliography"/>
   </ds:schemaRefs>

</xml_diff>